<commit_message>
new figure 1, some text shuffling
</commit_message>
<xml_diff>
--- a/pandoc/custom-reference.docx
+++ b/pandoc/custom-reference.docx
@@ -859,9 +859,9 @@
   <w:style w:type="paragraph" w:default="1" w:styleId="Normal">
     <w:name w:val="Normal"/>
     <w:qFormat/>
-    <w:rsid w:val="00AD4514"/>
-    <w:rPr>
-      <w:rFonts w:ascii="Skolar Latin" w:hAnsi="Skolar Latin"/>
+    <w:rsid w:val="00D70FCF"/>
+    <w:rPr>
+      <w:rFonts w:ascii="Skolar PE" w:hAnsi="Skolar PE"/>
     </w:rPr>
   </w:style>
   <w:style w:type="paragraph" w:styleId="Heading1">
@@ -870,7 +870,7 @@
     <w:next w:val="BodyText"/>
     <w:uiPriority w:val="9"/>
     <w:qFormat/>
-    <w:rsid w:val="00AD4514"/>
+    <w:rsid w:val="00D70FCF"/>
     <w:pPr>
       <w:keepNext/>
       <w:keepLines/>
@@ -892,7 +892,7 @@
     <w:uiPriority w:val="9"/>
     <w:unhideWhenUsed/>
     <w:qFormat/>
-    <w:rsid w:val="00AD4514"/>
+    <w:rsid w:val="00D70FCF"/>
     <w:pPr>
       <w:keepNext/>
       <w:keepLines/>
@@ -914,7 +914,7 @@
     <w:uiPriority w:val="9"/>
     <w:unhideWhenUsed/>
     <w:qFormat/>
-    <w:rsid w:val="00AD4514"/>
+    <w:rsid w:val="00D70FCF"/>
     <w:pPr>
       <w:keepNext/>
       <w:keepLines/>
@@ -1094,14 +1094,14 @@
     <w:basedOn w:val="Normal"/>
     <w:next w:val="BodyText"/>
     <w:qFormat/>
-    <w:rsid w:val="00AD4514"/>
+    <w:rsid w:val="00D70FCF"/>
     <w:pPr>
       <w:keepNext/>
       <w:keepLines/>
       <w:spacing w:before="480" w:after="240"/>
     </w:pPr>
     <w:rPr>
-      <w:rFonts w:ascii="Skolar Sans PE TEST" w:eastAsiaTheme="majorEastAsia" w:hAnsi="Skolar Sans PE TEST" w:cstheme="majorBidi"/>
+      <w:rFonts w:ascii="Skolar Sans PE" w:eastAsiaTheme="majorEastAsia" w:hAnsi="Skolar Sans PE" w:cstheme="majorBidi"/>
       <w:b/>
       <w:bCs/>
       <w:sz w:val="36"/>
@@ -1154,12 +1154,14 @@
     <w:basedOn w:val="Normal"/>
     <w:next w:val="BodyText"/>
     <w:qFormat/>
+    <w:rsid w:val="00D70FCF"/>
     <w:pPr>
       <w:keepNext/>
       <w:keepLines/>
       <w:spacing w:before="300" w:after="300"/>
     </w:pPr>
     <w:rPr>
+      <w:rFonts w:ascii="Skolar PE Medium" w:hAnsi="Skolar PE Medium"/>
       <w:sz w:val="20"/>
       <w:szCs w:val="20"/>
     </w:rPr>
@@ -1321,12 +1323,13 @@
     <w:uiPriority w:val="39"/>
     <w:unhideWhenUsed/>
     <w:qFormat/>
+    <w:rsid w:val="00D70FCF"/>
     <w:pPr>
       <w:spacing w:before="240" w:line="259" w:lineRule="auto"/>
       <w:outlineLvl w:val="9"/>
     </w:pPr>
     <w:rPr>
-      <w:rFonts w:asciiTheme="majorHAnsi" w:hAnsiTheme="majorHAnsi"/>
+      <w:rFonts w:ascii="Skolar Sans PE Lt" w:hAnsi="Skolar Sans PE Lt"/>
       <w:b w:val="0"/>
       <w:bCs w:val="0"/>
       <w:color w:val="365F91" w:themeColor="accent1" w:themeShade="BF"/>

</xml_diff>